<commit_message>
trang tru, tim kiem, thong tin chi tiet
</commit_message>
<xml_diff>
--- a/Do_An_Tran_Duc_Huy_2021605056.docx
+++ b/Do_An_Tran_Duc_Huy_2021605056.docx
@@ -8369,7 +8369,7 @@
         </w:rPr>
         <w:lastRenderedPageBreak/>
         <w:drawing>
-          <wp:inline distT="0" distB="0" distL="0" distR="0" wp14:anchorId="3741F6D9" wp14:editId="0CA8A8CF">
+          <wp:inline distT="0" distB="0" distL="0" distR="0" wp14:anchorId="3741F6D9" wp14:editId="31667146">
             <wp:extent cx="5972175" cy="2078990"/>
             <wp:effectExtent l="19050" t="19050" r="28575" b="16510"/>
             <wp:docPr id="1916057950" name="include dang nhap"/>
@@ -13153,6 +13153,7 @@
               <w:rPr>
                 <w:b/>
               </w:rPr>
+              <w:lastRenderedPageBreak/>
               <w:t>Luồng rẽ nhánh</w:t>
             </w:r>
           </w:p>
@@ -16643,6 +16644,7 @@
               <w:rPr>
                 <w:b/>
               </w:rPr>
+              <w:lastRenderedPageBreak/>
               <w:t>Luồng rẽ nhánh</w:t>
             </w:r>
           </w:p>
@@ -17135,6 +17137,7 @@
         </w:rPr>
       </w:pPr>
       <w:r>
+        <w:lastRenderedPageBreak/>
         <w:t xml:space="preserve">Bảng </w:t>
       </w:r>
       <w:r>
@@ -25094,6 +25097,7 @@
               <w:rPr>
                 <w:b/>
               </w:rPr>
+              <w:lastRenderedPageBreak/>
               <w:t>Luồng rẽ nhánh</w:t>
             </w:r>
           </w:p>
@@ -34346,22 +34350,7 @@
           <w:lang w:val="vi-VN"/>
         </w:rPr>
         <w:lastRenderedPageBreak/>
-        <w:t>CHƯƠNG 3</w:t>
-      </w:r>
-      <w:r>
-        <w:rPr>
-          <w:sz w:val="28"/>
-          <w:szCs w:val="28"/>
-        </w:rPr>
-        <w:t>.</w:t>
-      </w:r>
-      <w:r>
-        <w:rPr>
-          <w:sz w:val="28"/>
-          <w:szCs w:val="28"/>
-          <w:lang w:val="vi-VN"/>
-        </w:rPr>
-        <w:t xml:space="preserve"> CÀI ĐẶT VÀ KẾT QUẢ</w:t>
+        <w:t>CÀI ĐẶT VÀ KẾT QUẢ</w:t>
       </w:r>
       <w:bookmarkEnd w:id="55"/>
     </w:p>
@@ -34592,7 +34581,6 @@
         <w:spacing w:before="0" w:after="0"/>
       </w:pPr>
       <w:r>
-        <w:lastRenderedPageBreak/>
         <w:t>.NET Framework 4.8 hoặc cao hơn (Visual Studio sẽ tự động cài đặt nếu chưa có).</w:t>
       </w:r>
     </w:p>
@@ -34602,6 +34590,7 @@
       </w:pPr>
       <w:bookmarkStart w:id="58" w:name="_Toc185281105"/>
       <w:r>
+        <w:lastRenderedPageBreak/>
         <w:t>Hướng dẫn cài đặt</w:t>
       </w:r>
       <w:bookmarkEnd w:id="58"/>
@@ -34762,7 +34751,6 @@
         <w:ind w:left="720" w:firstLine="720"/>
       </w:pPr>
       <w:r>
-        <w:lastRenderedPageBreak/>
         <w:t>Trình duyệt sẽ mở ra và chạy ứng dụng web của bạn.</w:t>
       </w:r>
     </w:p>
@@ -34776,6 +34764,7 @@
         <w:spacing w:before="0" w:after="0"/>
       </w:pPr>
       <w:r>
+        <w:lastRenderedPageBreak/>
         <w:t>Tài khoản Admin:</w:t>
       </w:r>
     </w:p>
@@ -48401,6 +48390,7 @@
   <w:style w:type="character" w:default="1" w:styleId="DefaultParagraphFont">
     <w:name w:val="Default Paragraph Font"/>
     <w:uiPriority w:val="1"/>
+    <w:semiHidden/>
     <w:unhideWhenUsed/>
   </w:style>
   <w:style w:type="table" w:default="1" w:styleId="TableNormal">

</xml_diff>